<commit_message>
Request on history of version
</commit_message>
<xml_diff>
--- a/Test.docx
+++ b/Test.docx
@@ -11,8 +11,16 @@
       <w:r>
         <w:t>Ho aggiunto questo capoverso. Ezio</w:t>
       </w:r>
+    </w:p>
+    <w:p>
+      <w:r>
+        <w:t>Ezio come vedere le differenti versioni del documento</w:t>
+      </w:r>
       <w:bookmarkStart w:id="0" w:name="_GoBack"/>
       <w:bookmarkEnd w:id="0"/>
+      <w:r>
+        <w:t>?</w:t>
+      </w:r>
     </w:p>
     <w:sectPr>
       <w:pgSz w:w="11906" w:h="16838"/>

</xml_diff>